<commit_message>
Template + Odj TS
</commit_message>
<xml_diff>
--- a/TO_TOPs/05_Top_Synth/Contenu TOP Synthèse.docx
+++ b/TO_TOPs/05_Top_Synth/Contenu TOP Synthèse.docx
@@ -2,6 +2,7 @@
 <file path=word/document.xml><?xml version="1.0" encoding="utf-8"?>
 <w:document xmlns:wpc="http://schemas.microsoft.com/office/word/2010/wordprocessingCanvas" xmlns:cx="http://schemas.microsoft.com/office/drawing/2014/chartex" xmlns:cx1="http://schemas.microsoft.com/office/drawing/2015/9/8/chartex" xmlns:cx2="http://schemas.microsoft.com/office/drawing/2015/10/21/chartex" xmlns:cx3="http://schemas.microsoft.com/office/drawing/2016/5/9/chartex" xmlns:cx4="http://schemas.microsoft.com/office/drawing/2016/5/10/chartex" xmlns:cx5="http://schemas.microsoft.com/office/drawing/2016/5/11/chartex" xmlns:cx6="http://schemas.microsoft.com/office/drawing/2016/5/12/chartex" xmlns:cx7="http://schemas.microsoft.com/office/drawing/2016/5/13/chartex" xmlns:cx8="http://schemas.microsoft.com/office/drawing/2016/5/14/chartex" xmlns:mc="http://schemas.openxmlformats.org/markup-compatibility/2006" xmlns:aink="http://schemas.microsoft.com/office/drawing/2016/ink" xmlns:am3d="http://schemas.microsoft.com/office/drawing/2017/model3d" xmlns:o="urn:schemas-microsoft-com:office:office" xmlns:r="http://schemas.openxmlformats.org/officeDocument/2006/relationships" xmlns:m="http://schemas.openxmlformats.org/officeDocument/2006/math" xmlns:v="urn:schemas-microsoft-com:vml" xmlns:wp14="http://schemas.microsoft.com/office/word/2010/wordprocessingDrawing" xmlns:wp="http://schemas.openxmlformats.org/drawingml/2006/wordprocessingDrawing" xmlns:w10="urn:schemas-microsoft-com:office:word" xmlns:w="http://schemas.openxmlformats.org/wordprocessingml/2006/main" xmlns:w14="http://schemas.microsoft.com/office/word/2010/wordml" xmlns:w15="http://schemas.microsoft.com/office/word/2012/wordml" xmlns:w16cid="http://schemas.microsoft.com/office/word/2016/wordml/cid" xmlns:w16se="http://schemas.microsoft.com/office/word/2015/wordml/symex" xmlns:wpg="http://schemas.microsoft.com/office/word/2010/wordprocessingGroup" xmlns:wpi="http://schemas.microsoft.com/office/word/2010/wordprocessingInk" xmlns:wne="http://schemas.microsoft.com/office/word/2006/wordml" xmlns:wps="http://schemas.microsoft.com/office/word/2010/wordprocessingShape" mc:Ignorable="w14 w15 w16se w16cid wp14">
   <w:body>
+    <w:p/>
     <w:p>
       <w:r>
         <w:t>Motorisation</w:t>
@@ -218,6 +219,8 @@
       <w:r>
         <w:t>FINIS !!</w:t>
       </w:r>
+      <w:bookmarkStart w:id="0" w:name="_GoBack"/>
+      <w:bookmarkEnd w:id="0"/>
     </w:p>
     <w:p>
       <w:pPr>
@@ -239,51 +242,13 @@
           <w:numId w:val="1"/>
         </w:numPr>
       </w:pPr>
-      <w:r>
-        <w:t>Param envisagés ?</w:t>
-      </w:r>
-    </w:p>
-    <w:p>
-      <w:pPr>
-        <w:pStyle w:val="Paragraphedeliste"/>
-        <w:numPr>
-          <w:ilvl w:val="0"/>
-          <w:numId w:val="1"/>
-        </w:numPr>
-      </w:pPr>
-      <w:r>
-        <w:t>Suspension</w:t>
-      </w:r>
-    </w:p>
-    <w:p>
-      <w:pPr>
-        <w:pStyle w:val="Paragraphedeliste"/>
-        <w:numPr>
-          <w:ilvl w:val="1"/>
-          <w:numId w:val="1"/>
-        </w:numPr>
-      </w:pPr>
-      <w:r>
-        <w:t>Amortisseurs</w:t>
-      </w:r>
-      <w:r>
-        <w:t xml:space="preserve"> (</w:t>
-      </w:r>
-      <w:proofErr w:type="spellStart"/>
-      <w:r>
-        <w:t>recup</w:t>
-      </w:r>
-      <w:proofErr w:type="spellEnd"/>
-      <w:r>
-        <w:t xml:space="preserve"> </w:t>
-      </w:r>
-      <w:proofErr w:type="spellStart"/>
-      <w:r>
-        <w:t>ohlins</w:t>
-      </w:r>
-      <w:proofErr w:type="spellEnd"/>
-      <w:r>
-        <w:t>)</w:t>
+      <w:proofErr w:type="gramStart"/>
+      <w:r>
+        <w:t>Param envisagés</w:t>
+      </w:r>
+      <w:proofErr w:type="gramEnd"/>
+      <w:r>
+        <w:t> ?</w:t>
       </w:r>
     </w:p>
     <w:p>
@@ -646,8 +611,6 @@
       <w:r>
         <w:t>FAISCEAU SOUS CATIA !!!</w:t>
       </w:r>
-      <w:bookmarkStart w:id="0" w:name="_GoBack"/>
-      <w:bookmarkEnd w:id="0"/>
     </w:p>
     <w:p>
       <w:pPr>
@@ -1114,6 +1077,7 @@
     <w:lsdException w:name="HTML Sample" w:semiHidden="1" w:unhideWhenUsed="1"/>
     <w:lsdException w:name="HTML Typewriter" w:semiHidden="1" w:unhideWhenUsed="1"/>
     <w:lsdException w:name="HTML Variable" w:semiHidden="1" w:unhideWhenUsed="1"/>
+    <w:lsdException w:name="Normal Table" w:semiHidden="1" w:unhideWhenUsed="1"/>
     <w:lsdException w:name="annotation subject" w:semiHidden="1" w:unhideWhenUsed="1"/>
     <w:lsdException w:name="No List" w:semiHidden="1" w:unhideWhenUsed="1"/>
     <w:lsdException w:name="Outline List 1" w:semiHidden="1" w:unhideWhenUsed="1"/>
@@ -1159,9 +1123,11 @@
     <w:lsdException w:name="Table Subtle 1" w:semiHidden="1" w:unhideWhenUsed="1"/>
     <w:lsdException w:name="Table Subtle 2" w:semiHidden="1" w:unhideWhenUsed="1"/>
     <w:lsdException w:name="Table Web 1" w:semiHidden="1" w:unhideWhenUsed="1"/>
+    <w:lsdException w:name="Table Web 2" w:semiHidden="1" w:unhideWhenUsed="1"/>
     <w:lsdException w:name="Table Web 3" w:semiHidden="1" w:unhideWhenUsed="1"/>
     <w:lsdException w:name="Balloon Text" w:semiHidden="1" w:unhideWhenUsed="1"/>
     <w:lsdException w:name="Table Grid" w:uiPriority="39"/>
+    <w:lsdException w:name="Table Theme" w:semiHidden="1" w:unhideWhenUsed="1"/>
     <w:lsdException w:name="Placeholder Text" w:semiHidden="1"/>
     <w:lsdException w:name="No Spacing" w:uiPriority="1" w:qFormat="1"/>
     <w:lsdException w:name="Light Shading" w:uiPriority="60"/>
@@ -1391,6 +1357,7 @@
   <w:style w:type="character" w:default="1" w:styleId="Policepardfaut">
     <w:name w:val="Default Paragraph Font"/>
     <w:uiPriority w:val="1"/>
+    <w:semiHidden/>
     <w:unhideWhenUsed/>
   </w:style>
   <w:style w:type="table" w:default="1" w:styleId="TableauNormal">
@@ -1728,7 +1695,7 @@
 </file>
 
 <file path=customXml/itemProps1.xml><?xml version="1.0" encoding="utf-8"?>
-<ds:datastoreItem xmlns:ds="http://schemas.openxmlformats.org/officeDocument/2006/customXml" ds:itemID="{74A375FE-2F5A-476D-95A5-1E40B86D33A1}">
+<ds:datastoreItem xmlns:ds="http://schemas.openxmlformats.org/officeDocument/2006/customXml" ds:itemID="{17B0F77A-2C35-428A-92E6-31D6D5103F04}">
   <ds:schemaRefs>
     <ds:schemaRef ds:uri="http://schemas.openxmlformats.org/officeDocument/2006/bibliography"/>
   </ds:schemaRefs>

</xml_diff>